<commit_message>
Auto commit on 2025-06-16 18:57:59 : Hyperparameter Tuning
</commit_message>
<xml_diff>
--- a/Assignments/Assignment 3 ML.docx
+++ b/Assignments/Assignment 3 ML.docx
@@ -3507,6 +3507,14 @@
     </w:p>
     <w:p>
       <w:pPr>
+        <w:pStyle w:val="HTMLPreformatted"/>
+        <w:rPr>
+          <w:i/>
+        </w:rPr>
+      </w:pPr>
+    </w:p>
+    <w:p>
+      <w:pPr>
         <w:spacing w:after="0" w:line="285" w:lineRule="atLeast"/>
         <w:ind w:left="0"/>
         <w:rPr>
@@ -4658,6 +4666,18 @@
     </w:p>
     <w:p>
       <w:pPr>
+        <w:spacing w:after="0" w:line="285" w:lineRule="atLeast"/>
+        <w:ind w:left="0"/>
+        <w:rPr>
+          <w:rFonts w:ascii="Courier New" w:eastAsia="Times New Roman" w:hAnsi="Courier New" w:cs="Courier New"/>
+          <w:color w:val="000000"/>
+          <w:sz w:val="21"/>
+          <w:szCs w:val="21"/>
+        </w:rPr>
+      </w:pPr>
+    </w:p>
+    <w:p>
+      <w:pPr>
         <w:pStyle w:val="HTMLPreformatted"/>
         <w:rPr>
           <w:i/>
@@ -4697,14 +4717,6 @@
         </w:rPr>
         <w:t xml:space="preserve">       [  0.25275129]])</w:t>
       </w:r>
-    </w:p>
-    <w:p>
-      <w:pPr>
-        <w:pStyle w:val="HTMLPreformatted"/>
-        <w:rPr>
-          <w:i/>
-        </w:rPr>
-      </w:pPr>
     </w:p>
     <w:p>
       <w:pPr>
@@ -9006,8 +9018,6 @@
         </w:rPr>
         <w:t>)</w:t>
       </w:r>
-      <w:bookmarkStart w:id="0" w:name="_GoBack"/>
-      <w:bookmarkEnd w:id="0"/>
     </w:p>
     <w:p>
       <w:pPr>
@@ -9123,22 +9133,228 @@
       <w:pPr>
         <w:spacing w:after="0" w:line="285" w:lineRule="atLeast"/>
         <w:ind w:left="0"/>
-        <w:rPr>
-          <w:rFonts w:ascii="Courier New" w:eastAsia="Times New Roman" w:hAnsi="Courier New" w:cs="Courier New"/>
-          <w:color w:val="000000"/>
-          <w:sz w:val="21"/>
-          <w:szCs w:val="21"/>
-        </w:rPr>
-      </w:pPr>
-    </w:p>
-    <w:p>
-      <w:pPr>
-        <w:spacing w:after="0" w:line="285" w:lineRule="atLeast"/>
-        <w:ind w:left="0"/>
-        <w:rPr>
-          <w:rFonts w:ascii="Courier New" w:eastAsia="Times New Roman" w:hAnsi="Courier New" w:cs="Courier New"/>
-          <w:color w:val="000000"/>
-          <w:sz w:val="21"/>
+        <w:jc w:val="both"/>
+        <w:rPr>
+          <w:rFonts w:ascii="Times New Roman" w:eastAsia="Times New Roman" w:hAnsi="Times New Roman" w:cs="Times New Roman"/>
+          <w:color w:val="000000"/>
+          <w:szCs w:val="21"/>
+        </w:rPr>
+      </w:pPr>
+      <w:r>
+        <w:rPr>
+          <w:rFonts w:ascii="Times New Roman" w:eastAsia="Times New Roman" w:hAnsi="Times New Roman" w:cs="Times New Roman"/>
+          <w:color w:val="000000"/>
+          <w:szCs w:val="21"/>
+        </w:rPr>
+        <w:t xml:space="preserve">The above code demonstrates Unregularized Logistic Regression being performed on a common dataset of student scores on two exams that aims to classify the scores into two categories: admitted and not admitted. </w:t>
+      </w:r>
+    </w:p>
+    <w:p>
+      <w:pPr>
+        <w:spacing w:after="0" w:line="285" w:lineRule="atLeast"/>
+        <w:ind w:left="0"/>
+        <w:jc w:val="both"/>
+        <w:rPr>
+          <w:rFonts w:ascii="Times New Roman" w:eastAsia="Times New Roman" w:hAnsi="Times New Roman" w:cs="Times New Roman"/>
+          <w:color w:val="000000"/>
+          <w:szCs w:val="21"/>
+        </w:rPr>
+      </w:pPr>
+    </w:p>
+    <w:p>
+      <w:pPr>
+        <w:spacing w:after="0" w:line="285" w:lineRule="atLeast"/>
+        <w:ind w:left="0"/>
+        <w:jc w:val="both"/>
+        <w:rPr>
+          <w:rFonts w:ascii="Times New Roman" w:eastAsia="Times New Roman" w:hAnsi="Times New Roman" w:cs="Times New Roman"/>
+          <w:color w:val="000000"/>
+          <w:szCs w:val="21"/>
+        </w:rPr>
+      </w:pPr>
+      <w:r>
+        <w:rPr>
+          <w:rFonts w:ascii="Times New Roman" w:eastAsia="Times New Roman" w:hAnsi="Times New Roman" w:cs="Times New Roman"/>
+          <w:color w:val="000000"/>
+          <w:szCs w:val="21"/>
+        </w:rPr>
+        <w:t>The dataset is loaded from a text file, visualized using a scatter plot, and then converted into NumPy arrays for mathematical operations</w:t>
+      </w:r>
+      <w:r>
+        <w:rPr>
+          <w:rFonts w:ascii="Times New Roman" w:eastAsia="Times New Roman" w:hAnsi="Times New Roman" w:cs="Times New Roman"/>
+          <w:color w:val="000000"/>
+          <w:szCs w:val="21"/>
+        </w:rPr>
+        <w:t xml:space="preserve">. </w:t>
+      </w:r>
+    </w:p>
+    <w:p>
+      <w:pPr>
+        <w:spacing w:after="0" w:line="285" w:lineRule="atLeast"/>
+        <w:ind w:left="0"/>
+        <w:jc w:val="both"/>
+        <w:rPr>
+          <w:rFonts w:ascii="Times New Roman" w:eastAsia="Times New Roman" w:hAnsi="Times New Roman" w:cs="Times New Roman"/>
+          <w:color w:val="000000"/>
+          <w:szCs w:val="21"/>
+        </w:rPr>
+      </w:pPr>
+    </w:p>
+    <w:p>
+      <w:pPr>
+        <w:spacing w:after="0" w:line="285" w:lineRule="atLeast"/>
+        <w:ind w:left="0"/>
+        <w:jc w:val="both"/>
+        <w:rPr>
+          <w:rFonts w:ascii="Times New Roman" w:eastAsia="Times New Roman" w:hAnsi="Times New Roman" w:cs="Times New Roman"/>
+          <w:color w:val="000000"/>
+          <w:szCs w:val="21"/>
+        </w:rPr>
+      </w:pPr>
+      <w:r>
+        <w:rPr>
+          <w:rFonts w:ascii="Times New Roman" w:eastAsia="Times New Roman" w:hAnsi="Times New Roman" w:cs="Times New Roman"/>
+          <w:color w:val="000000"/>
+          <w:szCs w:val="21"/>
+        </w:rPr>
+        <w:t xml:space="preserve">First, a custom Sigmoid function, cost function, and gradient function are designed based on the mathematical theory behind them. This allows us to understand the actual mathematical calculations performed during logistic regression. Two different methods are used in this program, in order to find the best parameters (theta): First, a custom Gradient Descent function is run over 20,000 iterations in order to calculate the value of theta that gives the minimal cost function. The other method uses the built-in </w:t>
+      </w:r>
+      <w:r>
+        <w:rPr>
+          <w:rFonts w:ascii="Courier New" w:eastAsia="Times New Roman" w:hAnsi="Courier New" w:cs="Courier New"/>
+          <w:color w:val="000000"/>
+          <w:szCs w:val="21"/>
+        </w:rPr>
+        <w:t>scipy.optimize.fmin</w:t>
+      </w:r>
+      <w:r>
+        <w:rPr>
+          <w:rFonts w:ascii="Times New Roman" w:eastAsia="Times New Roman" w:hAnsi="Times New Roman" w:cs="Times New Roman"/>
+          <w:color w:val="000000"/>
+          <w:szCs w:val="21"/>
+        </w:rPr>
+        <w:t xml:space="preserve"> function to achieve the same goal, albeit through different means. </w:t>
+      </w:r>
+    </w:p>
+    <w:p>
+      <w:pPr>
+        <w:spacing w:after="0" w:line="285" w:lineRule="atLeast"/>
+        <w:ind w:left="0"/>
+        <w:jc w:val="both"/>
+        <w:rPr>
+          <w:rFonts w:ascii="Times New Roman" w:eastAsia="Times New Roman" w:hAnsi="Times New Roman" w:cs="Times New Roman"/>
+          <w:color w:val="000000"/>
+          <w:szCs w:val="21"/>
+        </w:rPr>
+      </w:pPr>
+    </w:p>
+    <w:p>
+      <w:pPr>
+        <w:spacing w:after="0" w:line="285" w:lineRule="atLeast"/>
+        <w:ind w:left="0"/>
+        <w:jc w:val="both"/>
+        <w:rPr>
+          <w:rFonts w:ascii="Times New Roman" w:eastAsia="Times New Roman" w:hAnsi="Times New Roman" w:cs="Times New Roman"/>
+          <w:color w:val="000000"/>
+          <w:szCs w:val="21"/>
+        </w:rPr>
+      </w:pPr>
+      <w:r>
+        <w:rPr>
+          <w:rFonts w:ascii="Times New Roman" w:eastAsia="Times New Roman" w:hAnsi="Times New Roman" w:cs="Times New Roman"/>
+          <w:color w:val="000000"/>
+          <w:szCs w:val="21"/>
+        </w:rPr>
+        <w:t xml:space="preserve">After training these models, the program compares the accuracy of each, with the manually derived model giving an accuracy of 92.0%, while the scipy fmin model gives us an accuracy of 89.0%. This allows us to compare </w:t>
+      </w:r>
+      <w:r>
+        <w:rPr>
+          <w:rFonts w:ascii="Times New Roman" w:eastAsia="Times New Roman" w:hAnsi="Times New Roman" w:cs="Times New Roman"/>
+          <w:color w:val="000000"/>
+          <w:szCs w:val="21"/>
+        </w:rPr>
+        <w:t>how manual and library-based optimizations work side by side.</w:t>
+      </w:r>
+      <w:r>
+        <w:rPr>
+          <w:rFonts w:ascii="Times New Roman" w:eastAsia="Times New Roman" w:hAnsi="Times New Roman" w:cs="Times New Roman"/>
+          <w:color w:val="000000"/>
+          <w:szCs w:val="21"/>
+        </w:rPr>
+        <w:t xml:space="preserve"> Additionally, the program uses sklearn’s built in Logistic Regression tool as a third model to compare on the data. This too, gives us an accuracy of 89.0%</w:t>
+      </w:r>
+    </w:p>
+    <w:p>
+      <w:pPr>
+        <w:spacing w:after="0" w:line="285" w:lineRule="atLeast"/>
+        <w:ind w:left="0"/>
+        <w:jc w:val="both"/>
+        <w:rPr>
+          <w:rFonts w:ascii="Times New Roman" w:eastAsia="Times New Roman" w:hAnsi="Times New Roman" w:cs="Times New Roman"/>
+          <w:color w:val="000000"/>
+          <w:szCs w:val="21"/>
+        </w:rPr>
+      </w:pPr>
+      <w:r>
+        <w:rPr>
+          <w:rFonts w:ascii="Times New Roman" w:eastAsia="Times New Roman" w:hAnsi="Times New Roman" w:cs="Times New Roman"/>
+          <w:color w:val="000000"/>
+          <w:szCs w:val="21"/>
+        </w:rPr>
+        <w:t>Finally, the decision boundaries of all three models are plotted over the scatter plot</w:t>
+      </w:r>
+      <w:r>
+        <w:rPr>
+          <w:rFonts w:ascii="Times New Roman" w:eastAsia="Times New Roman" w:hAnsi="Times New Roman" w:cs="Times New Roman"/>
+          <w:color w:val="000000"/>
+          <w:szCs w:val="21"/>
+        </w:rPr>
+        <w:t xml:space="preserve"> of the data in order</w:t>
+      </w:r>
+      <w:r>
+        <w:rPr>
+          <w:rFonts w:ascii="Times New Roman" w:eastAsia="Times New Roman" w:hAnsi="Times New Roman" w:cs="Times New Roman"/>
+          <w:color w:val="000000"/>
+          <w:szCs w:val="21"/>
+        </w:rPr>
+        <w:t xml:space="preserve"> to visualize how well each method separates the two classes. This gives</w:t>
+      </w:r>
+      <w:r>
+        <w:rPr>
+          <w:rFonts w:ascii="Times New Roman" w:eastAsia="Times New Roman" w:hAnsi="Times New Roman" w:cs="Times New Roman"/>
+          <w:color w:val="000000"/>
+          <w:szCs w:val="21"/>
+        </w:rPr>
+        <w:t xml:space="preserve"> us </w:t>
+      </w:r>
+      <w:bookmarkStart w:id="0" w:name="_GoBack"/>
+      <w:bookmarkEnd w:id="0"/>
+      <w:r>
+        <w:rPr>
+          <w:rFonts w:ascii="Times New Roman" w:eastAsia="Times New Roman" w:hAnsi="Times New Roman" w:cs="Times New Roman"/>
+          <w:color w:val="000000"/>
+          <w:szCs w:val="21"/>
+        </w:rPr>
+        <w:t>a clear picture of how logistic regression draws a line (or plane) to divide different outcomes, and how changing the optimization approach can affect the final boundary. Overall, this program ties together data handling, math, and visualization to demonstrate the inner workings of logistic regression in a very hands-on way</w:t>
+      </w:r>
+      <w:r>
+        <w:rPr>
+          <w:rFonts w:ascii="Times New Roman" w:eastAsia="Times New Roman" w:hAnsi="Times New Roman" w:cs="Times New Roman"/>
+          <w:color w:val="000000"/>
+          <w:szCs w:val="21"/>
+        </w:rPr>
+        <w:t>.</w:t>
+      </w:r>
+    </w:p>
+    <w:p>
+      <w:pPr>
+        <w:spacing w:after="0" w:line="285" w:lineRule="atLeast"/>
+        <w:ind w:left="0"/>
+        <w:jc w:val="both"/>
+        <w:rPr>
+          <w:rFonts w:ascii="Times New Roman" w:eastAsia="Times New Roman" w:hAnsi="Times New Roman" w:cs="Times New Roman"/>
+          <w:color w:val="000000"/>
           <w:szCs w:val="21"/>
         </w:rPr>
       </w:pPr>

</xml_diff>

<commit_message>
Auto commit on 2025-06-16 19:02:55 : Hyperparameter Tuning
</commit_message>
<xml_diff>
--- a/Assignments/Assignment 3 ML.docx
+++ b/Assignments/Assignment 3 ML.docx
@@ -9328,36 +9328,88 @@
         </w:rPr>
         <w:t xml:space="preserve"> us </w:t>
       </w:r>
+      <w:r>
+        <w:rPr>
+          <w:rFonts w:ascii="Times New Roman" w:eastAsia="Times New Roman" w:hAnsi="Times New Roman" w:cs="Times New Roman"/>
+          <w:color w:val="000000"/>
+          <w:szCs w:val="21"/>
+        </w:rPr>
+        <w:t xml:space="preserve">a clear picture of how logistic regression draws a line (or plane) to divide different outcomes, and how changing the optimization approach can affect the final boundary. </w:t>
+      </w:r>
+    </w:p>
+    <w:p>
+      <w:pPr>
+        <w:spacing w:after="0" w:line="285" w:lineRule="atLeast"/>
+        <w:ind w:left="0"/>
+        <w:jc w:val="both"/>
+        <w:rPr>
+          <w:rFonts w:ascii="Times New Roman" w:eastAsia="Times New Roman" w:hAnsi="Times New Roman" w:cs="Times New Roman"/>
+          <w:color w:val="000000"/>
+          <w:szCs w:val="21"/>
+        </w:rPr>
+      </w:pPr>
+    </w:p>
+    <w:p>
+      <w:pPr>
+        <w:spacing w:after="0" w:line="285" w:lineRule="atLeast"/>
+        <w:ind w:left="0"/>
+        <w:jc w:val="both"/>
+        <w:rPr>
+          <w:rFonts w:ascii="Times New Roman" w:eastAsia="Times New Roman" w:hAnsi="Times New Roman" w:cs="Times New Roman"/>
+          <w:color w:val="000000"/>
+          <w:szCs w:val="21"/>
+        </w:rPr>
+      </w:pPr>
+      <w:r>
+        <w:rPr>
+          <w:rFonts w:ascii="Times New Roman" w:eastAsia="Times New Roman" w:hAnsi="Times New Roman" w:cs="Times New Roman"/>
+          <w:color w:val="000000"/>
+          <w:szCs w:val="21"/>
+        </w:rPr>
+        <w:t>An additional section provides an alternate method of plotting the final results, using contours to plot the decision boundary.</w:t>
+      </w:r>
       <w:bookmarkStart w:id="0" w:name="_GoBack"/>
       <w:bookmarkEnd w:id="0"/>
-      <w:r>
+    </w:p>
+    <w:p>
+      <w:pPr>
+        <w:spacing w:after="0" w:line="285" w:lineRule="atLeast"/>
+        <w:ind w:left="0"/>
+        <w:jc w:val="both"/>
         <w:rPr>
           <w:rFonts w:ascii="Times New Roman" w:eastAsia="Times New Roman" w:hAnsi="Times New Roman" w:cs="Times New Roman"/>
           <w:color w:val="000000"/>
           <w:szCs w:val="21"/>
         </w:rPr>
-        <w:t>a clear picture of how logistic regression draws a line (or plane) to divide different outcomes, and how changing the optimization approach can affect the final boundary. Overall, this program ties together data handling, math, and visualization to demonstrate the inner workings of logistic regression in a very hands-on way</w:t>
-      </w:r>
-      <w:r>
+      </w:pPr>
+    </w:p>
+    <w:p>
+      <w:pPr>
+        <w:spacing w:after="0" w:line="285" w:lineRule="atLeast"/>
+        <w:ind w:left="0"/>
+        <w:jc w:val="both"/>
         <w:rPr>
           <w:rFonts w:ascii="Times New Roman" w:eastAsia="Times New Roman" w:hAnsi="Times New Roman" w:cs="Times New Roman"/>
           <w:color w:val="000000"/>
           <w:szCs w:val="21"/>
         </w:rPr>
+      </w:pPr>
+      <w:r>
+        <w:rPr>
+          <w:rFonts w:ascii="Times New Roman" w:eastAsia="Times New Roman" w:hAnsi="Times New Roman" w:cs="Times New Roman"/>
+          <w:color w:val="000000"/>
+          <w:szCs w:val="21"/>
+        </w:rPr>
+        <w:t>Overall, this program ties together data handling, math, and visualization to demonstrate the inner workings of logistic regression in a very hands-on way</w:t>
+      </w:r>
+      <w:r>
+        <w:rPr>
+          <w:rFonts w:ascii="Times New Roman" w:eastAsia="Times New Roman" w:hAnsi="Times New Roman" w:cs="Times New Roman"/>
+          <w:color w:val="000000"/>
+          <w:szCs w:val="21"/>
+        </w:rPr>
         <w:t>.</w:t>
       </w:r>
-    </w:p>
-    <w:p>
-      <w:pPr>
-        <w:spacing w:after="0" w:line="285" w:lineRule="atLeast"/>
-        <w:ind w:left="0"/>
-        <w:jc w:val="both"/>
-        <w:rPr>
-          <w:rFonts w:ascii="Times New Roman" w:eastAsia="Times New Roman" w:hAnsi="Times New Roman" w:cs="Times New Roman"/>
-          <w:color w:val="000000"/>
-          <w:szCs w:val="21"/>
-        </w:rPr>
-      </w:pPr>
     </w:p>
     <w:p>
       <w:pPr>
@@ -9366,12 +9418,69 @@
         </w:tabs>
         <w:spacing w:after="197" w:line="259" w:lineRule="auto"/>
         <w:ind w:left="-15"/>
-        <w:jc w:val="center"/>
         <w:rPr>
           <w:rFonts w:ascii="Times New Roman" w:eastAsia="Times New Roman" w:hAnsi="Times New Roman" w:cs="Times New Roman"/>
+          <w:color w:val="000000"/>
+          <w:szCs w:val="21"/>
+        </w:rPr>
+      </w:pPr>
+    </w:p>
+    <w:p>
+      <w:pPr>
+        <w:tabs>
+          <w:tab w:val="center" w:pos="3675"/>
+        </w:tabs>
+        <w:spacing w:after="197" w:line="259" w:lineRule="auto"/>
+        <w:ind w:left="-15"/>
+        <w:rPr>
+          <w:rFonts w:ascii="Times New Roman" w:eastAsia="Times New Roman" w:hAnsi="Times New Roman" w:cs="Times New Roman"/>
+          <w:color w:val="000000"/>
+          <w:szCs w:val="21"/>
+        </w:rPr>
+      </w:pPr>
+      <w:r>
+        <w:rPr>
+          <w:rFonts w:ascii="Times New Roman" w:eastAsia="Times New Roman" w:hAnsi="Times New Roman" w:cs="Times New Roman"/>
+          <w:color w:val="000000"/>
+          <w:szCs w:val="21"/>
+        </w:rPr>
+        <w:t xml:space="preserve">Code Source: </w:t>
+      </w:r>
+    </w:p>
+    <w:p>
+      <w:pPr>
+        <w:tabs>
+          <w:tab w:val="center" w:pos="3675"/>
+        </w:tabs>
+        <w:spacing w:after="197" w:line="259" w:lineRule="auto"/>
+        <w:ind w:left="-15"/>
+        <w:rPr>
+          <w:rFonts w:ascii="Courier New" w:eastAsia="Times New Roman" w:hAnsi="Courier New" w:cs="Courier New"/>
+          <w:sz w:val="20"/>
           <w:szCs w:val="32"/>
         </w:rPr>
       </w:pPr>
+      <w:r>
+        <w:rPr>
+          <w:rFonts w:ascii="Courier New" w:eastAsia="Times New Roman" w:hAnsi="Courier New" w:cs="Courier New"/>
+          <w:color w:val="000000"/>
+          <w:sz w:val="20"/>
+          <w:szCs w:val="21"/>
+        </w:rPr>
+        <w:t>[1]</w:t>
+      </w:r>
+      <w:r>
+        <w:t xml:space="preserve"> </w:t>
+      </w:r>
+      <w:r>
+        <w:rPr>
+          <w:rFonts w:ascii="Courier New" w:eastAsia="Times New Roman" w:hAnsi="Courier New" w:cs="Courier New"/>
+          <w:color w:val="000000"/>
+          <w:sz w:val="20"/>
+          <w:szCs w:val="21"/>
+        </w:rPr>
+        <w:t>https://colab.research.google.com/drive/1UkjHqm0FZ_HiRjA1zWlLIUiSrf2bmJIh</w:t>
+      </w:r>
     </w:p>
     <w:sectPr>
       <w:headerReference w:type="even" r:id="rId12"/>

</xml_diff>